<commit_message>
Een link werd toegevoegd in wiki.docx
</commit_message>
<xml_diff>
--- a/wiki.docx
+++ b/wiki.docx
@@ -1,10 +1,10 @@
 
 <file path=word/document.xml><?xml version="1.0" encoding="utf-8"?>
-<w:document xmlns:wpc="http://schemas.microsoft.com/office/word/2010/wordprocessingCanvas" xmlns:cx="http://schemas.microsoft.com/office/drawing/2014/chartex" xmlns:cx1="http://schemas.microsoft.com/office/drawing/2015/9/8/chartex" xmlns:cx2="http://schemas.microsoft.com/office/drawing/2015/10/21/chartex" xmlns:cx3="http://schemas.microsoft.com/office/drawing/2016/5/9/chartex" xmlns:cx4="http://schemas.microsoft.com/office/drawing/2016/5/10/chartex" xmlns:cx5="http://schemas.microsoft.com/office/drawing/2016/5/11/chartex" xmlns:cx6="http://schemas.microsoft.com/office/drawing/2016/5/12/chartex" xmlns:cx7="http://schemas.microsoft.com/office/drawing/2016/5/13/chartex" xmlns:cx8="http://schemas.microsoft.com/office/drawing/2016/5/14/chartex" xmlns:mc="http://schemas.openxmlformats.org/markup-compatibility/2006" xmlns:aink="http://schemas.microsoft.com/office/drawing/2016/ink" xmlns:am3d="http://schemas.microsoft.com/office/drawing/2017/model3d" xmlns:o="urn:schemas-microsoft-com:office:office" xmlns:r="http://schemas.openxmlformats.org/officeDocument/2006/relationships" xmlns:m="http://schemas.openxmlformats.org/officeDocument/2006/math" xmlns:v="urn:schemas-microsoft-com:vml" xmlns:wp14="http://schemas.microsoft.com/office/word/2010/wordprocessingDrawing" xmlns:wp="http://schemas.openxmlformats.org/drawingml/2006/wordprocessingDrawing" xmlns:w10="urn:schemas-microsoft-com:office:word" xmlns:w="http://schemas.openxmlformats.org/wordprocessingml/2006/main" xmlns:w14="http://schemas.microsoft.com/office/word/2010/wordml" xmlns:w15="http://schemas.microsoft.com/office/word/2012/wordml" xmlns:w16cid="http://schemas.microsoft.com/office/word/2016/wordml/cid" xmlns:w16se="http://schemas.microsoft.com/office/word/2015/wordml/symex" xmlns:wpg="http://schemas.microsoft.com/office/word/2010/wordprocessingGroup" xmlns:wpi="http://schemas.microsoft.com/office/word/2010/wordprocessingInk" xmlns:wne="http://schemas.microsoft.com/office/word/2006/wordml" xmlns:wps="http://schemas.microsoft.com/office/word/2010/wordprocessingShape" mc:Ignorable="w14 w15 w16se w16cid wp14">
+<w:document xmlns:wpc="http://schemas.microsoft.com/office/word/2010/wordprocessingCanvas" xmlns:mc="http://schemas.openxmlformats.org/markup-compatibility/2006" xmlns:o="urn:schemas-microsoft-com:office:office" xmlns:r="http://schemas.openxmlformats.org/officeDocument/2006/relationships" xmlns:m="http://schemas.openxmlformats.org/officeDocument/2006/math" xmlns:v="urn:schemas-microsoft-com:vml" xmlns:wp14="http://schemas.microsoft.com/office/word/2010/wordprocessingDrawing" xmlns:wp="http://schemas.openxmlformats.org/drawingml/2006/wordprocessingDrawing" xmlns:w10="urn:schemas-microsoft-com:office:word" xmlns:w="http://schemas.openxmlformats.org/wordprocessingml/2006/main" xmlns:w14="http://schemas.microsoft.com/office/word/2010/wordml" xmlns:w15="http://schemas.microsoft.com/office/word/2012/wordml" xmlns:wpg="http://schemas.microsoft.com/office/word/2010/wordprocessingGroup" xmlns:wpi="http://schemas.microsoft.com/office/word/2010/wordprocessingInk" xmlns:wne="http://schemas.microsoft.com/office/word/2006/wordml" xmlns:wps="http://schemas.microsoft.com/office/word/2010/wordprocessingShape" mc:Ignorable="w14 w15 wp14">
   <w:body>
     <w:p>
       <w:pPr>
-        <w:pStyle w:val="Kop1"/>
+        <w:pStyle w:val="Heading1"/>
         <w:rPr>
           <w:lang w:val="nl-BE"/>
         </w:rPr>
@@ -13,21 +13,7 @@
         <w:rPr>
           <w:lang w:val="nl-BE"/>
         </w:rPr>
-        <w:t xml:space="preserve">Volledig </w:t>
-      </w:r>
-      <w:proofErr w:type="spellStart"/>
-      <w:r>
-        <w:rPr>
-          <w:lang w:val="nl-BE"/>
-        </w:rPr>
-        <w:t>Pac-Man</w:t>
-      </w:r>
-      <w:proofErr w:type="spellEnd"/>
-      <w:r>
-        <w:rPr>
-          <w:lang w:val="nl-BE"/>
-        </w:rPr>
-        <w:t xml:space="preserve"> uitgelegd in details</w:t>
+        <w:t>Volledig Pac-Man uitgelegd in details</w:t>
       </w:r>
     </w:p>
     <w:p>
@@ -54,17 +40,15 @@
     </w:p>
     <w:p>
       <w:pPr>
-        <w:pStyle w:val="Kop1"/>
+        <w:pStyle w:val="Heading1"/>
         <w:rPr>
           <w:lang w:val="nl-BE"/>
         </w:rPr>
       </w:pPr>
-      <w:bookmarkStart w:id="0" w:name="_GoBack"/>
-      <w:bookmarkEnd w:id="0"/>
-    </w:p>
-    <w:p>
-      <w:pPr>
-        <w:pStyle w:val="Kop1"/>
+    </w:p>
+    <w:p>
+      <w:pPr>
+        <w:pStyle w:val="Heading1"/>
       </w:pPr>
       <w:r>
         <w:t xml:space="preserve">Understanding </w:t>
@@ -104,7 +88,7 @@
     <w:p/>
     <w:p>
       <w:pPr>
-        <w:pStyle w:val="Kop1"/>
+        <w:pStyle w:val="Heading1"/>
       </w:pPr>
       <w:proofErr w:type="spellStart"/>
       <w:r>
@@ -128,7 +112,7 @@
     </w:p>
     <w:p>
       <w:pPr>
-        <w:pStyle w:val="Kop1"/>
+        <w:pStyle w:val="Heading1"/>
         <w:rPr>
           <w:rStyle w:val="Hyperlink"/>
           <w:sz w:val="20"/>
@@ -142,30 +126,14 @@
             <w:sz w:val="20"/>
             <w:szCs w:val="20"/>
           </w:rPr>
-          <w:t>http://usingpyth</w:t>
-        </w:r>
-        <w:r>
-          <w:rPr>
-            <w:rStyle w:val="Hyperlink"/>
-            <w:sz w:val="20"/>
-            <w:szCs w:val="20"/>
-          </w:rPr>
-          <w:t>o</w:t>
-        </w:r>
-        <w:r>
-          <w:rPr>
-            <w:rStyle w:val="Hyperlink"/>
-            <w:sz w:val="20"/>
-            <w:szCs w:val="20"/>
-          </w:rPr>
-          <w:t>n.com/pygame-tilemaps/</w:t>
+          <w:t>http://usingpython.com/pygame-tilemaps/</w:t>
         </w:r>
       </w:hyperlink>
     </w:p>
     <w:p/>
     <w:p>
       <w:pPr>
-        <w:pStyle w:val="Kop1"/>
+        <w:pStyle w:val="Heading1"/>
       </w:pPr>
       <w:r>
         <w:t xml:space="preserve">Game development tutorial in </w:t>
@@ -185,26 +153,14 @@
           <w:rPr>
             <w:rStyle w:val="Hyperlink"/>
           </w:rPr>
-          <w:t>https://www.youtube.com/watch?v=ujOTNg17LjI&amp;feature=you</w:t>
-        </w:r>
-        <w:r>
-          <w:rPr>
-            <w:rStyle w:val="Hyperlink"/>
-          </w:rPr>
-          <w:t>t</w:t>
-        </w:r>
-        <w:r>
-          <w:rPr>
-            <w:rStyle w:val="Hyperlink"/>
-          </w:rPr>
-          <w:t>u.be</w:t>
+          <w:t>https://www.youtube.com/watch?v=ujOTNg17LjI&amp;feature=youtu.be</w:t>
         </w:r>
       </w:hyperlink>
     </w:p>
     <w:p/>
     <w:p>
       <w:pPr>
-        <w:pStyle w:val="Kop1"/>
+        <w:pStyle w:val="Heading1"/>
       </w:pPr>
       <w:proofErr w:type="spellStart"/>
       <w:r>
@@ -239,13 +195,18 @@
     <w:p/>
     <w:p>
       <w:pPr>
-        <w:pStyle w:val="Kop1"/>
+        <w:pStyle w:val="Heading1"/>
       </w:pPr>
       <w:r>
         <w:t>Pacman project</w:t>
       </w:r>
     </w:p>
     <w:p>
+      <w:pPr>
+        <w:rPr>
+          <w:rStyle w:val="Hyperlink"/>
+        </w:rPr>
+      </w:pPr>
       <w:hyperlink r:id="rId9" w:history="1">
         <w:r>
           <w:rPr>
@@ -256,6 +217,38 @@
       </w:hyperlink>
     </w:p>
     <w:p/>
+    <w:p>
+      <w:pPr>
+        <w:pStyle w:val="Heading1"/>
+      </w:pPr>
+      <w:proofErr w:type="spellStart"/>
+      <w:r>
+        <w:t>Pygame</w:t>
+      </w:r>
+      <w:proofErr w:type="spellEnd"/>
+      <w:r>
+        <w:t xml:space="preserve"> </w:t>
+      </w:r>
+      <w:proofErr w:type="spellStart"/>
+      <w:r>
+        <w:t>documentatie</w:t>
+      </w:r>
+      <w:proofErr w:type="spellEnd"/>
+    </w:p>
+    <w:p>
+      <w:hyperlink r:id="rId10" w:history="1">
+        <w:r>
+          <w:rPr>
+            <w:rStyle w:val="Hyperlink"/>
+          </w:rPr>
+          <w:t>https://www.pygame.org/docs/</w:t>
+        </w:r>
+      </w:hyperlink>
+    </w:p>
+    <w:p>
+      <w:bookmarkStart w:id="0" w:name="_GoBack"/>
+      <w:bookmarkEnd w:id="0"/>
+    </w:p>
     <w:sectPr>
       <w:pgSz w:w="11906" w:h="16838"/>
       <w:pgMar w:top="1417" w:right="1417" w:bottom="1417" w:left="1417" w:header="708" w:footer="708" w:gutter="0"/>
@@ -267,7 +260,7 @@
 </file>
 
 <file path=word/styles.xml><?xml version="1.0" encoding="utf-8"?>
-<w:styles xmlns:mc="http://schemas.openxmlformats.org/markup-compatibility/2006" xmlns:r="http://schemas.openxmlformats.org/officeDocument/2006/relationships" xmlns:w="http://schemas.openxmlformats.org/wordprocessingml/2006/main" xmlns:w14="http://schemas.microsoft.com/office/word/2010/wordml" xmlns:w15="http://schemas.microsoft.com/office/word/2012/wordml" xmlns:w16cid="http://schemas.microsoft.com/office/word/2016/wordml/cid" xmlns:w16se="http://schemas.microsoft.com/office/word/2015/wordml/symex" mc:Ignorable="w14 w15 w16se w16cid">
+<w:styles xmlns:mc="http://schemas.openxmlformats.org/markup-compatibility/2006" xmlns:r="http://schemas.openxmlformats.org/officeDocument/2006/relationships" xmlns:w="http://schemas.openxmlformats.org/wordprocessingml/2006/main" xmlns:w14="http://schemas.microsoft.com/office/word/2010/wordml" xmlns:w15="http://schemas.microsoft.com/office/word/2012/wordml" mc:Ignorable="w14 w15">
   <w:docDefaults>
     <w:rPrDefault>
       <w:rPr>
@@ -283,7 +276,7 @@
       </w:pPr>
     </w:pPrDefault>
   </w:docDefaults>
-  <w:latentStyles w:defLockedState="0" w:defUIPriority="99" w:defSemiHidden="0" w:defUnhideWhenUsed="0" w:defQFormat="0" w:count="375">
+  <w:latentStyles w:defLockedState="0" w:defUIPriority="99" w:defSemiHidden="0" w:defUnhideWhenUsed="0" w:defQFormat="0" w:count="371">
     <w:lsdException w:name="Normal" w:uiPriority="0" w:qFormat="1"/>
     <w:lsdException w:name="heading 1" w:uiPriority="9" w:qFormat="1"/>
     <w:lsdException w:name="heading 2" w:semiHidden="1" w:uiPriority="9" w:unhideWhenUsed="1" w:qFormat="1"/>
@@ -655,12 +648,8 @@
     <w:lsdException w:name="List Table 5 Dark Accent 6" w:uiPriority="50"/>
     <w:lsdException w:name="List Table 6 Colorful Accent 6" w:uiPriority="51"/>
     <w:lsdException w:name="List Table 7 Colorful Accent 6" w:uiPriority="52"/>
-    <w:lsdException w:name="Mention" w:semiHidden="1" w:unhideWhenUsed="1"/>
-    <w:lsdException w:name="Smart Hyperlink" w:semiHidden="1" w:unhideWhenUsed="1"/>
-    <w:lsdException w:name="Hashtag" w:semiHidden="1" w:unhideWhenUsed="1"/>
-    <w:lsdException w:name="Unresolved Mention" w:semiHidden="1" w:unhideWhenUsed="1"/>
   </w:latentStyles>
-  <w:style w:type="paragraph" w:default="1" w:styleId="Standaard">
+  <w:style w:type="paragraph" w:default="1" w:styleId="Normal">
     <w:name w:val="Normal"/>
     <w:qFormat/>
     <w:rsid w:val="00DE4430"/>
@@ -670,11 +659,11 @@
       <w:lang w:val="en-US"/>
     </w:rPr>
   </w:style>
-  <w:style w:type="paragraph" w:styleId="Kop1">
+  <w:style w:type="paragraph" w:styleId="Heading1">
     <w:name w:val="heading 1"/>
-    <w:basedOn w:val="Standaard"/>
-    <w:next w:val="Standaard"/>
-    <w:link w:val="Kop1Char"/>
+    <w:basedOn w:val="Normal"/>
+    <w:next w:val="Normal"/>
+    <w:link w:val="Heading1Char"/>
     <w:uiPriority w:val="9"/>
     <w:qFormat/>
     <w:rsid w:val="00BA0780"/>
@@ -687,12 +676,13 @@
       <w:szCs w:val="24"/>
     </w:rPr>
   </w:style>
-  <w:style w:type="character" w:default="1" w:styleId="Standaardalinea-lettertype">
+  <w:style w:type="character" w:default="1" w:styleId="DefaultParagraphFont">
     <w:name w:val="Default Paragraph Font"/>
     <w:uiPriority w:val="1"/>
+    <w:semiHidden/>
     <w:unhideWhenUsed/>
   </w:style>
-  <w:style w:type="table" w:default="1" w:styleId="Standaardtabel">
+  <w:style w:type="table" w:default="1" w:styleId="TableNormal">
     <w:name w:val="Normal Table"/>
     <w:uiPriority w:val="99"/>
     <w:semiHidden/>
@@ -707,7 +697,7 @@
       </w:tblCellMar>
     </w:tblPr>
   </w:style>
-  <w:style w:type="numbering" w:default="1" w:styleId="Geenlijst">
+  <w:style w:type="numbering" w:default="1" w:styleId="NoList">
     <w:name w:val="No List"/>
     <w:uiPriority w:val="99"/>
     <w:semiHidden/>
@@ -715,7 +705,7 @@
   </w:style>
   <w:style w:type="character" w:styleId="Hyperlink">
     <w:name w:val="Hyperlink"/>
-    <w:basedOn w:val="Standaardalinea-lettertype"/>
+    <w:basedOn w:val="DefaultParagraphFont"/>
     <w:uiPriority w:val="99"/>
     <w:unhideWhenUsed/>
     <w:rsid w:val="00BA0780"/>
@@ -724,9 +714,9 @@
       <w:u w:val="single"/>
     </w:rPr>
   </w:style>
-  <w:style w:type="character" w:styleId="Onopgelostemelding">
+  <w:style w:type="character" w:customStyle="1" w:styleId="UnresolvedMention">
     <w:name w:val="Unresolved Mention"/>
-    <w:basedOn w:val="Standaardalinea-lettertype"/>
+    <w:basedOn w:val="DefaultParagraphFont"/>
     <w:uiPriority w:val="99"/>
     <w:semiHidden/>
     <w:unhideWhenUsed/>
@@ -736,10 +726,10 @@
       <w:shd w:val="clear" w:color="auto" w:fill="E6E6E6"/>
     </w:rPr>
   </w:style>
-  <w:style w:type="character" w:customStyle="1" w:styleId="Kop1Char">
-    <w:name w:val="Kop 1 Char"/>
-    <w:basedOn w:val="Standaardalinea-lettertype"/>
-    <w:link w:val="Kop1"/>
+  <w:style w:type="character" w:customStyle="1" w:styleId="Heading1Char">
+    <w:name w:val="Heading 1 Char"/>
+    <w:basedOn w:val="DefaultParagraphFont"/>
+    <w:link w:val="Heading1"/>
     <w:uiPriority w:val="9"/>
     <w:rsid w:val="00BA0780"/>
     <w:rPr>
@@ -747,9 +737,9 @@
       <w:szCs w:val="24"/>
     </w:rPr>
   </w:style>
-  <w:style w:type="character" w:styleId="GevolgdeHyperlink">
+  <w:style w:type="character" w:styleId="FollowedHyperlink">
     <w:name w:val="FollowedHyperlink"/>
-    <w:basedOn w:val="Standaardalinea-lettertype"/>
+    <w:basedOn w:val="DefaultParagraphFont"/>
     <w:uiPriority w:val="99"/>
     <w:semiHidden/>
     <w:unhideWhenUsed/>

</xml_diff>

<commit_message>
Aanvulling wiki + logboek(Roel)
</commit_message>
<xml_diff>
--- a/wiki.docx
+++ b/wiki.docx
@@ -1,10 +1,10 @@
 
 <file path=word/document.xml><?xml version="1.0" encoding="utf-8"?>
-<w:document xmlns:wpc="http://schemas.microsoft.com/office/word/2010/wordprocessingCanvas" xmlns:mc="http://schemas.openxmlformats.org/markup-compatibility/2006" xmlns:o="urn:schemas-microsoft-com:office:office" xmlns:r="http://schemas.openxmlformats.org/officeDocument/2006/relationships" xmlns:m="http://schemas.openxmlformats.org/officeDocument/2006/math" xmlns:v="urn:schemas-microsoft-com:vml" xmlns:wp14="http://schemas.microsoft.com/office/word/2010/wordprocessingDrawing" xmlns:wp="http://schemas.openxmlformats.org/drawingml/2006/wordprocessingDrawing" xmlns:w10="urn:schemas-microsoft-com:office:word" xmlns:w="http://schemas.openxmlformats.org/wordprocessingml/2006/main" xmlns:w14="http://schemas.microsoft.com/office/word/2010/wordml" xmlns:w15="http://schemas.microsoft.com/office/word/2012/wordml" xmlns:wpg="http://schemas.microsoft.com/office/word/2010/wordprocessingGroup" xmlns:wpi="http://schemas.microsoft.com/office/word/2010/wordprocessingInk" xmlns:wne="http://schemas.microsoft.com/office/word/2006/wordml" xmlns:wps="http://schemas.microsoft.com/office/word/2010/wordprocessingShape" mc:Ignorable="w14 w15 wp14">
+<w:document xmlns:wpc="http://schemas.microsoft.com/office/word/2010/wordprocessingCanvas" xmlns:cx="http://schemas.microsoft.com/office/drawing/2014/chartex" xmlns:cx1="http://schemas.microsoft.com/office/drawing/2015/9/8/chartex" xmlns:cx2="http://schemas.microsoft.com/office/drawing/2015/10/21/chartex" xmlns:cx3="http://schemas.microsoft.com/office/drawing/2016/5/9/chartex" xmlns:cx4="http://schemas.microsoft.com/office/drawing/2016/5/10/chartex" xmlns:cx5="http://schemas.microsoft.com/office/drawing/2016/5/11/chartex" xmlns:cx6="http://schemas.microsoft.com/office/drawing/2016/5/12/chartex" xmlns:cx7="http://schemas.microsoft.com/office/drawing/2016/5/13/chartex" xmlns:cx8="http://schemas.microsoft.com/office/drawing/2016/5/14/chartex" xmlns:mc="http://schemas.openxmlformats.org/markup-compatibility/2006" xmlns:aink="http://schemas.microsoft.com/office/drawing/2016/ink" xmlns:am3d="http://schemas.microsoft.com/office/drawing/2017/model3d" xmlns:o="urn:schemas-microsoft-com:office:office" xmlns:r="http://schemas.openxmlformats.org/officeDocument/2006/relationships" xmlns:m="http://schemas.openxmlformats.org/officeDocument/2006/math" xmlns:v="urn:schemas-microsoft-com:vml" xmlns:wp14="http://schemas.microsoft.com/office/word/2010/wordprocessingDrawing" xmlns:wp="http://schemas.openxmlformats.org/drawingml/2006/wordprocessingDrawing" xmlns:w10="urn:schemas-microsoft-com:office:word" xmlns:w="http://schemas.openxmlformats.org/wordprocessingml/2006/main" xmlns:w14="http://schemas.microsoft.com/office/word/2010/wordml" xmlns:w15="http://schemas.microsoft.com/office/word/2012/wordml" xmlns:w16cid="http://schemas.microsoft.com/office/word/2016/wordml/cid" xmlns:w16se="http://schemas.microsoft.com/office/word/2015/wordml/symex" xmlns:wpg="http://schemas.microsoft.com/office/word/2010/wordprocessingGroup" xmlns:wpi="http://schemas.microsoft.com/office/word/2010/wordprocessingInk" xmlns:wne="http://schemas.microsoft.com/office/word/2006/wordml" xmlns:wps="http://schemas.microsoft.com/office/word/2010/wordprocessingShape" mc:Ignorable="w14 w15 w16se w16cid wp14">
   <w:body>
     <w:p>
       <w:pPr>
-        <w:pStyle w:val="Heading1"/>
+        <w:pStyle w:val="Kop1"/>
         <w:rPr>
           <w:lang w:val="nl-BE"/>
         </w:rPr>
@@ -40,7 +40,7 @@
     </w:p>
     <w:p>
       <w:pPr>
-        <w:pStyle w:val="Heading1"/>
+        <w:pStyle w:val="Kop1"/>
         <w:rPr>
           <w:lang w:val="nl-BE"/>
         </w:rPr>
@@ -48,7 +48,7 @@
     </w:p>
     <w:p>
       <w:pPr>
-        <w:pStyle w:val="Heading1"/>
+        <w:pStyle w:val="Kop1"/>
       </w:pPr>
       <w:r>
         <w:t xml:space="preserve">Understanding </w:t>
@@ -88,7 +88,7 @@
     <w:p/>
     <w:p>
       <w:pPr>
-        <w:pStyle w:val="Heading1"/>
+        <w:pStyle w:val="Kop1"/>
       </w:pPr>
       <w:proofErr w:type="spellStart"/>
       <w:r>
@@ -112,7 +112,7 @@
     </w:p>
     <w:p>
       <w:pPr>
-        <w:pStyle w:val="Heading1"/>
+        <w:pStyle w:val="Kop1"/>
         <w:rPr>
           <w:rStyle w:val="Hyperlink"/>
           <w:sz w:val="20"/>
@@ -133,7 +133,7 @@
     <w:p/>
     <w:p>
       <w:pPr>
-        <w:pStyle w:val="Heading1"/>
+        <w:pStyle w:val="Kop1"/>
       </w:pPr>
       <w:r>
         <w:t xml:space="preserve">Game development tutorial in </w:t>
@@ -160,7 +160,7 @@
     <w:p/>
     <w:p>
       <w:pPr>
-        <w:pStyle w:val="Heading1"/>
+        <w:pStyle w:val="Kop1"/>
       </w:pPr>
       <w:proofErr w:type="spellStart"/>
       <w:r>
@@ -195,7 +195,7 @@
     <w:p/>
     <w:p>
       <w:pPr>
-        <w:pStyle w:val="Heading1"/>
+        <w:pStyle w:val="Kop1"/>
       </w:pPr>
       <w:r>
         <w:t>Pacman project</w:t>
@@ -219,7 +219,7 @@
     <w:p/>
     <w:p>
       <w:pPr>
-        <w:pStyle w:val="Heading1"/>
+        <w:pStyle w:val="Kop1"/>
       </w:pPr>
       <w:proofErr w:type="spellStart"/>
       <w:r>
@@ -236,6 +236,11 @@
       <w:proofErr w:type="spellEnd"/>
     </w:p>
     <w:p>
+      <w:pPr>
+        <w:rPr>
+          <w:rStyle w:val="Hyperlink"/>
+        </w:rPr>
+      </w:pPr>
       <w:hyperlink r:id="rId10" w:history="1">
         <w:r>
           <w:rPr>
@@ -248,6 +253,91 @@
     <w:p>
       <w:bookmarkStart w:id="0" w:name="_GoBack"/>
       <w:bookmarkEnd w:id="0"/>
+    </w:p>
+    <w:p>
+      <w:pPr>
+        <w:pStyle w:val="Kop1"/>
+        <w:rPr>
+          <w:lang w:val="nl-BE"/>
+        </w:rPr>
+      </w:pPr>
+      <w:r>
+        <w:rPr>
+          <w:lang w:val="nl-BE"/>
+        </w:rPr>
+        <w:t>Implementatie algoritme spookjes op basis van array</w:t>
+      </w:r>
+    </w:p>
+    <w:p>
+      <w:pPr>
+        <w:rPr>
+          <w:lang w:val="nl-BE"/>
+        </w:rPr>
+      </w:pPr>
+      <w:hyperlink r:id="rId11" w:history="1">
+        <w:r>
+          <w:rPr>
+            <w:rStyle w:val="Hyperlink"/>
+            <w:lang w:val="nl-BE"/>
+          </w:rPr>
+          <w:t>https://stackoverflow.com/questions/47896461/get-shortest-path-to-a-cell-in-a-2d-array-python</w:t>
+        </w:r>
+      </w:hyperlink>
+    </w:p>
+    <w:p>
+      <w:pPr>
+        <w:rPr>
+          <w:lang w:val="nl-BE"/>
+        </w:rPr>
+      </w:pPr>
+      <w:hyperlink r:id="rId12" w:history="1">
+        <w:r>
+          <w:rPr>
+            <w:rStyle w:val="Hyperlink"/>
+            <w:lang w:val="nl-BE"/>
+          </w:rPr>
+          <w:t>http://bryukh.com/labyrinth-algorithms/</w:t>
+        </w:r>
+      </w:hyperlink>
+    </w:p>
+    <w:p>
+      <w:pPr>
+        <w:rPr>
+          <w:lang w:val="nl-BE"/>
+        </w:rPr>
+      </w:pPr>
+      <w:hyperlink r:id="rId13" w:history="1">
+        <w:r>
+          <w:rPr>
+            <w:rStyle w:val="Hyperlink"/>
+            <w:lang w:val="nl-BE"/>
+          </w:rPr>
+          <w:t>https://www.geeksforgeeks.org/shortest-path-in-a-binary-maze/</w:t>
+        </w:r>
+      </w:hyperlink>
+    </w:p>
+    <w:p>
+      <w:pPr>
+        <w:rPr>
+          <w:lang w:val="nl-BE"/>
+        </w:rPr>
+      </w:pPr>
+      <w:hyperlink r:id="rId14" w:history="1">
+        <w:r>
+          <w:rPr>
+            <w:rStyle w:val="Hyperlink"/>
+            <w:lang w:val="nl-BE"/>
+          </w:rPr>
+          <w:t>https://stackoverflow.com/questions/22702097/solving-a-maze-using-recursion-in-python</w:t>
+        </w:r>
+      </w:hyperlink>
+    </w:p>
+    <w:p>
+      <w:pPr>
+        <w:rPr>
+          <w:lang w:val="nl-BE"/>
+        </w:rPr>
+      </w:pPr>
     </w:p>
     <w:sectPr>
       <w:pgSz w:w="11906" w:h="16838"/>
@@ -260,7 +350,7 @@
 </file>
 
 <file path=word/styles.xml><?xml version="1.0" encoding="utf-8"?>
-<w:styles xmlns:mc="http://schemas.openxmlformats.org/markup-compatibility/2006" xmlns:r="http://schemas.openxmlformats.org/officeDocument/2006/relationships" xmlns:w="http://schemas.openxmlformats.org/wordprocessingml/2006/main" xmlns:w14="http://schemas.microsoft.com/office/word/2010/wordml" xmlns:w15="http://schemas.microsoft.com/office/word/2012/wordml" mc:Ignorable="w14 w15">
+<w:styles xmlns:mc="http://schemas.openxmlformats.org/markup-compatibility/2006" xmlns:r="http://schemas.openxmlformats.org/officeDocument/2006/relationships" xmlns:w="http://schemas.openxmlformats.org/wordprocessingml/2006/main" xmlns:w14="http://schemas.microsoft.com/office/word/2010/wordml" xmlns:w15="http://schemas.microsoft.com/office/word/2012/wordml" xmlns:w16cid="http://schemas.microsoft.com/office/word/2016/wordml/cid" xmlns:w16se="http://schemas.microsoft.com/office/word/2015/wordml/symex" mc:Ignorable="w14 w15 w16se w16cid">
   <w:docDefaults>
     <w:rPrDefault>
       <w:rPr>
@@ -276,7 +366,7 @@
       </w:pPr>
     </w:pPrDefault>
   </w:docDefaults>
-  <w:latentStyles w:defLockedState="0" w:defUIPriority="99" w:defSemiHidden="0" w:defUnhideWhenUsed="0" w:defQFormat="0" w:count="371">
+  <w:latentStyles w:defLockedState="0" w:defUIPriority="99" w:defSemiHidden="0" w:defUnhideWhenUsed="0" w:defQFormat="0" w:count="375">
     <w:lsdException w:name="Normal" w:uiPriority="0" w:qFormat="1"/>
     <w:lsdException w:name="heading 1" w:uiPriority="9" w:qFormat="1"/>
     <w:lsdException w:name="heading 2" w:semiHidden="1" w:uiPriority="9" w:unhideWhenUsed="1" w:qFormat="1"/>
@@ -382,7 +472,6 @@
     <w:lsdException w:name="HTML Sample" w:semiHidden="1" w:unhideWhenUsed="1"/>
     <w:lsdException w:name="HTML Typewriter" w:semiHidden="1" w:unhideWhenUsed="1"/>
     <w:lsdException w:name="HTML Variable" w:semiHidden="1" w:unhideWhenUsed="1"/>
-    <w:lsdException w:name="Normal Table" w:semiHidden="1" w:unhideWhenUsed="1"/>
     <w:lsdException w:name="annotation subject" w:semiHidden="1" w:unhideWhenUsed="1"/>
     <w:lsdException w:name="No List" w:semiHidden="1" w:unhideWhenUsed="1"/>
     <w:lsdException w:name="Outline List 1" w:semiHidden="1" w:unhideWhenUsed="1"/>
@@ -426,10 +515,8 @@
     <w:lsdException w:name="Table Elegant" w:semiHidden="1" w:unhideWhenUsed="1"/>
     <w:lsdException w:name="Table Professional" w:semiHidden="1" w:unhideWhenUsed="1"/>
     <w:lsdException w:name="Table Subtle 1" w:semiHidden="1" w:unhideWhenUsed="1"/>
-    <w:lsdException w:name="Table Subtle 2" w:semiHidden="1" w:unhideWhenUsed="1"/>
     <w:lsdException w:name="Table Web 1" w:semiHidden="1" w:unhideWhenUsed="1"/>
     <w:lsdException w:name="Table Web 2" w:semiHidden="1" w:unhideWhenUsed="1"/>
-    <w:lsdException w:name="Table Web 3" w:semiHidden="1" w:unhideWhenUsed="1"/>
     <w:lsdException w:name="Balloon Text" w:semiHidden="1" w:unhideWhenUsed="1"/>
     <w:lsdException w:name="Table Grid" w:uiPriority="39"/>
     <w:lsdException w:name="Table Theme" w:semiHidden="1" w:unhideWhenUsed="1"/>
@@ -648,8 +735,12 @@
     <w:lsdException w:name="List Table 5 Dark Accent 6" w:uiPriority="50"/>
     <w:lsdException w:name="List Table 6 Colorful Accent 6" w:uiPriority="51"/>
     <w:lsdException w:name="List Table 7 Colorful Accent 6" w:uiPriority="52"/>
+    <w:lsdException w:name="Mention" w:semiHidden="1" w:unhideWhenUsed="1"/>
+    <w:lsdException w:name="Smart Hyperlink" w:semiHidden="1" w:unhideWhenUsed="1"/>
+    <w:lsdException w:name="Hashtag" w:semiHidden="1" w:unhideWhenUsed="1"/>
+    <w:lsdException w:name="Unresolved Mention" w:semiHidden="1" w:unhideWhenUsed="1"/>
   </w:latentStyles>
-  <w:style w:type="paragraph" w:default="1" w:styleId="Normal">
+  <w:style w:type="paragraph" w:default="1" w:styleId="Standaard">
     <w:name w:val="Normal"/>
     <w:qFormat/>
     <w:rsid w:val="00DE4430"/>
@@ -659,11 +750,11 @@
       <w:lang w:val="en-US"/>
     </w:rPr>
   </w:style>
-  <w:style w:type="paragraph" w:styleId="Heading1">
+  <w:style w:type="paragraph" w:styleId="Kop1">
     <w:name w:val="heading 1"/>
-    <w:basedOn w:val="Normal"/>
-    <w:next w:val="Normal"/>
-    <w:link w:val="Heading1Char"/>
+    <w:basedOn w:val="Standaard"/>
+    <w:next w:val="Standaard"/>
+    <w:link w:val="Kop1Char"/>
     <w:uiPriority w:val="9"/>
     <w:qFormat/>
     <w:rsid w:val="00BA0780"/>
@@ -676,13 +767,13 @@
       <w:szCs w:val="24"/>
     </w:rPr>
   </w:style>
-  <w:style w:type="character" w:default="1" w:styleId="DefaultParagraphFont">
+  <w:style w:type="character" w:default="1" w:styleId="Standaardalinea-lettertype">
     <w:name w:val="Default Paragraph Font"/>
     <w:uiPriority w:val="1"/>
     <w:semiHidden/>
     <w:unhideWhenUsed/>
   </w:style>
-  <w:style w:type="table" w:default="1" w:styleId="TableNormal">
+  <w:style w:type="table" w:default="1" w:styleId="Standaardtabel">
     <w:name w:val="Normal Table"/>
     <w:uiPriority w:val="99"/>
     <w:semiHidden/>
@@ -697,7 +788,7 @@
       </w:tblCellMar>
     </w:tblPr>
   </w:style>
-  <w:style w:type="numbering" w:default="1" w:styleId="NoList">
+  <w:style w:type="numbering" w:default="1" w:styleId="Geenlijst">
     <w:name w:val="No List"/>
     <w:uiPriority w:val="99"/>
     <w:semiHidden/>
@@ -705,7 +796,7 @@
   </w:style>
   <w:style w:type="character" w:styleId="Hyperlink">
     <w:name w:val="Hyperlink"/>
-    <w:basedOn w:val="DefaultParagraphFont"/>
+    <w:basedOn w:val="Standaardalinea-lettertype"/>
     <w:uiPriority w:val="99"/>
     <w:unhideWhenUsed/>
     <w:rsid w:val="00BA0780"/>
@@ -714,9 +805,9 @@
       <w:u w:val="single"/>
     </w:rPr>
   </w:style>
-  <w:style w:type="character" w:customStyle="1" w:styleId="UnresolvedMention">
-    <w:name w:val="Unresolved Mention"/>
-    <w:basedOn w:val="DefaultParagraphFont"/>
+  <w:style w:type="character" w:customStyle="1" w:styleId="Onopgelostemelding1">
+    <w:name w:val="Onopgeloste melding1"/>
+    <w:basedOn w:val="Standaardalinea-lettertype"/>
     <w:uiPriority w:val="99"/>
     <w:semiHidden/>
     <w:unhideWhenUsed/>
@@ -726,10 +817,10 @@
       <w:shd w:val="clear" w:color="auto" w:fill="E6E6E6"/>
     </w:rPr>
   </w:style>
-  <w:style w:type="character" w:customStyle="1" w:styleId="Heading1Char">
-    <w:name w:val="Heading 1 Char"/>
-    <w:basedOn w:val="DefaultParagraphFont"/>
-    <w:link w:val="Heading1"/>
+  <w:style w:type="character" w:customStyle="1" w:styleId="Kop1Char">
+    <w:name w:val="Kop 1 Char"/>
+    <w:basedOn w:val="Standaardalinea-lettertype"/>
+    <w:link w:val="Kop1"/>
     <w:uiPriority w:val="9"/>
     <w:rsid w:val="00BA0780"/>
     <w:rPr>
@@ -737,9 +828,9 @@
       <w:szCs w:val="24"/>
     </w:rPr>
   </w:style>
-  <w:style w:type="character" w:styleId="FollowedHyperlink">
+  <w:style w:type="character" w:styleId="GevolgdeHyperlink">
     <w:name w:val="FollowedHyperlink"/>
-    <w:basedOn w:val="DefaultParagraphFont"/>
+    <w:basedOn w:val="Standaardalinea-lettertype"/>
     <w:uiPriority w:val="99"/>
     <w:semiHidden/>
     <w:unhideWhenUsed/>

</xml_diff>